<commit_message>
added log4net to pcs
</commit_message>
<xml_diff>
--- a/98-Documentatie/Sprintplanningen en resultaten.docx
+++ b/98-Documentatie/Sprintplanningen en resultaten.docx
@@ -254,7 +254,25 @@
         <w:rPr>
           <w:lang w:val="nl-NL"/>
         </w:rPr>
-        <w:t>Als garage-eigenaar</w:t>
+        <w:t>Als garage-eigenaar wil ik indien de werkzaamheden een APK-keuring bevat, er een keuringsverzoek naar de RDW wordt gestuurd zodat we aan de wettelijke verplichting voldoen</w:t>
+      </w:r>
+    </w:p>
+    <w:p>
+      <w:pPr>
+        <w:pStyle w:val="ListParagraph"/>
+        <w:numPr>
+          <w:ilvl w:val="1"/>
+          <w:numId w:val="1"/>
+        </w:numPr>
+        <w:rPr>
+          <w:lang w:val="nl-NL"/>
+        </w:rPr>
+      </w:pPr>
+      <w:r>
+        <w:rPr>
+          <w:lang w:val="nl-NL"/>
+        </w:rPr>
+        <w:t>Als garage-eigenaar wil ik weten of de auto is uitgekozen voor een steekproef</w:t>
       </w:r>
       <w:r>
         <w:rPr>
@@ -266,7 +284,97 @@
         <w:rPr>
           <w:lang w:val="nl-NL"/>
         </w:rPr>
-        <w:t>wil ik indien de werkzaamheden een APK-keuring bevat, er een keuringsverzoek naar de RDW wordt gestuurd</w:t>
+        <w:t>zodat de auto nog niet aan de klant wordt meegegeven</w:t>
+      </w:r>
+    </w:p>
+    <w:p>
+      <w:pPr>
+        <w:pStyle w:val="ListParagraph"/>
+        <w:numPr>
+          <w:ilvl w:val="0"/>
+          <w:numId w:val="1"/>
+        </w:numPr>
+        <w:rPr>
+          <w:lang w:val="nl-NL"/>
+        </w:rPr>
+      </w:pPr>
+      <w:r>
+        <w:rPr>
+          <w:lang w:val="nl-NL"/>
+        </w:rPr>
+        <w:t>Non-Commit:</w:t>
+      </w:r>
+    </w:p>
+    <w:p>
+      <w:pPr>
+        <w:pStyle w:val="ListParagraph"/>
+        <w:numPr>
+          <w:ilvl w:val="1"/>
+          <w:numId w:val="1"/>
+        </w:numPr>
+        <w:rPr>
+          <w:lang w:val="nl-NL"/>
+        </w:rPr>
+      </w:pPr>
+      <w:r>
+        <w:rPr>
+          <w:lang w:val="nl-NL"/>
+        </w:rPr>
+        <w:t>Als receptionist wil ik klantgegevens kunnen invoeren zodat we contact met de kant op kunnen nemen</w:t>
+      </w:r>
+    </w:p>
+    <w:p>
+      <w:pPr>
+        <w:pStyle w:val="ListParagraph"/>
+        <w:numPr>
+          <w:ilvl w:val="1"/>
+          <w:numId w:val="1"/>
+        </w:numPr>
+        <w:rPr>
+          <w:lang w:val="nl-NL"/>
+        </w:rPr>
+      </w:pPr>
+      <w:r>
+        <w:rPr>
+          <w:lang w:val="nl-NL"/>
+        </w:rPr>
+        <w:t>Als receptionist wil ik klantgegevens kunnen invoeren zodat deze naar de RDW kunnen worden doorgestuurd</w:t>
+      </w:r>
+    </w:p>
+    <w:p>
+      <w:pPr>
+        <w:pStyle w:val="ListParagraph"/>
+        <w:numPr>
+          <w:ilvl w:val="1"/>
+          <w:numId w:val="1"/>
+        </w:numPr>
+        <w:rPr>
+          <w:lang w:val="nl-NL"/>
+        </w:rPr>
+      </w:pPr>
+      <w:r>
+        <w:rPr>
+          <w:lang w:val="nl-NL"/>
+        </w:rPr>
+        <w:t>Als receptionist wil ik  een bestaande klant kunnen selecteren zodat ik de klantgegevens niet in hoef te voeren</w:t>
+      </w:r>
+    </w:p>
+    <w:p>
+      <w:pPr>
+        <w:pStyle w:val="ListParagraph"/>
+        <w:numPr>
+          <w:ilvl w:val="1"/>
+          <w:numId w:val="1"/>
+        </w:numPr>
+        <w:rPr>
+          <w:lang w:val="nl-NL"/>
+        </w:rPr>
+      </w:pPr>
+      <w:r>
+        <w:rPr>
+          <w:lang w:val="nl-NL"/>
+        </w:rPr>
+        <w:t>Als receptionist wil ik autogegevens kunnen invoeren</w:t>
       </w:r>
       <w:r>
         <w:rPr>
@@ -278,7 +386,7 @@
         <w:rPr>
           <w:lang w:val="nl-NL"/>
         </w:rPr>
-        <w:t>zodat we aan de wettelijke verplichting voldoen</w:t>
+        <w:t>zodat deze aan een onderhoudopdacht gekoppeld kunnen worden</w:t>
       </w:r>
     </w:p>
     <w:p>
@@ -296,7 +404,141 @@
         <w:rPr>
           <w:lang w:val="nl-NL"/>
         </w:rPr>
-        <w:t>Als garage-eigenaar</w:t>
+        <w:t>Als receptionist wil ik autogegevens kunnen invoeren zodat deze naar de RDW kunnen worden doorgestuurd</w:t>
+      </w:r>
+    </w:p>
+    <w:p>
+      <w:pPr>
+        <w:pStyle w:val="Heading2"/>
+        <w:rPr>
+          <w:lang w:val="nl-NL"/>
+        </w:rPr>
+      </w:pPr>
+      <w:r>
+        <w:rPr>
+          <w:lang w:val="nl-NL"/>
+        </w:rPr>
+        <w:t>Sprint 2</w:t>
+      </w:r>
+    </w:p>
+    <w:p>
+      <w:pPr>
+        <w:rPr>
+          <w:lang w:val="nl-NL"/>
+        </w:rPr>
+      </w:pPr>
+      <w:r>
+        <w:rPr>
+          <w:lang w:val="nl-NL"/>
+        </w:rPr>
+        <w:t>De sprint begint op 19 november 2015 om 10.00.</w:t>
+      </w:r>
+    </w:p>
+    <w:p>
+      <w:pPr>
+        <w:rPr>
+          <w:lang w:val="nl-NL"/>
+        </w:rPr>
+      </w:pPr>
+      <w:r>
+        <w:rPr>
+          <w:lang w:val="nl-NL"/>
+        </w:rPr>
+        <w:t>De sprint eindigt op 19 november 2015 om 15:00.</w:t>
+      </w:r>
+    </w:p>
+    <w:p>
+      <w:pPr>
+        <w:pStyle w:val="Heading3"/>
+        <w:rPr>
+          <w:lang w:val="nl-NL"/>
+        </w:rPr>
+      </w:pPr>
+      <w:r>
+        <w:rPr>
+          <w:lang w:val="nl-NL"/>
+        </w:rPr>
+        <w:t>Sprint backlog</w:t>
+      </w:r>
+    </w:p>
+    <w:p>
+      <w:pPr>
+        <w:pStyle w:val="ListParagraph"/>
+        <w:numPr>
+          <w:ilvl w:val="0"/>
+          <w:numId w:val="1"/>
+        </w:numPr>
+        <w:rPr>
+          <w:lang w:val="nl-NL"/>
+        </w:rPr>
+      </w:pPr>
+      <w:r>
+        <w:rPr>
+          <w:lang w:val="nl-NL"/>
+        </w:rPr>
+        <w:t xml:space="preserve">Commit: </w:t>
+      </w:r>
+    </w:p>
+    <w:p>
+      <w:pPr>
+        <w:pStyle w:val="ListParagraph"/>
+        <w:numPr>
+          <w:ilvl w:val="1"/>
+          <w:numId w:val="1"/>
+        </w:numPr>
+        <w:rPr>
+          <w:lang w:val="nl-NL"/>
+        </w:rPr>
+      </w:pPr>
+      <w:r>
+        <w:rPr>
+          <w:lang w:val="nl-NL"/>
+        </w:rPr>
+        <w:t xml:space="preserve">Als receptionist wil ik </w:t>
+      </w:r>
+      <w:r>
+        <w:rPr>
+          <w:b/>
+          <w:lang w:val="nl-NL"/>
+        </w:rPr>
+        <w:t>klantgegevens</w:t>
+      </w:r>
+      <w:r>
+        <w:rPr>
+          <w:lang w:val="nl-NL"/>
+        </w:rPr>
+        <w:t xml:space="preserve"> kunnen invoeren zodat we contact met de kant op kunnen nemen</w:t>
+      </w:r>
+    </w:p>
+    <w:p>
+      <w:pPr>
+        <w:pStyle w:val="ListParagraph"/>
+        <w:numPr>
+          <w:ilvl w:val="1"/>
+          <w:numId w:val="1"/>
+        </w:numPr>
+        <w:rPr>
+          <w:lang w:val="nl-NL"/>
+        </w:rPr>
+      </w:pPr>
+      <w:r>
+        <w:rPr>
+          <w:lang w:val="nl-NL"/>
+        </w:rPr>
+        <w:t xml:space="preserve">Als receptionist wil ik </w:t>
+      </w:r>
+      <w:r>
+        <w:rPr>
+          <w:b/>
+          <w:lang w:val="nl-NL"/>
+        </w:rPr>
+        <w:t>autogegevens</w:t>
+      </w:r>
+      <w:r>
+        <w:rPr>
+          <w:lang w:val="nl-NL"/>
+        </w:rPr>
+        <w:t xml:space="preserve"> kunnen invoeren</w:t>
       </w:r>
       <w:r>
         <w:rPr>
@@ -308,7 +550,146 @@
         <w:rPr>
           <w:lang w:val="nl-NL"/>
         </w:rPr>
-        <w:t>wil ik weten of de auto is uitgekozen voor een steekproef</w:t>
+        <w:t xml:space="preserve">zodat deze aan een onderhoudopdacht gekoppeld kunnen </w:t>
+      </w:r>
+      <w:r>
+        <w:rPr>
+          <w:lang w:val="nl-NL"/>
+        </w:rPr>
+        <w:t>worden.</w:t>
+      </w:r>
+    </w:p>
+    <w:p>
+      <w:pPr>
+        <w:pStyle w:val="ListParagraph"/>
+        <w:rPr>
+          <w:lang w:val="nl-NL"/>
+        </w:rPr>
+      </w:pPr>
+    </w:p>
+    <w:p>
+      <w:pPr>
+        <w:pStyle w:val="ListParagraph"/>
+        <w:numPr>
+          <w:ilvl w:val="0"/>
+          <w:numId w:val="1"/>
+        </w:numPr>
+        <w:rPr>
+          <w:lang w:val="nl-NL"/>
+        </w:rPr>
+      </w:pPr>
+      <w:r>
+        <w:rPr>
+          <w:lang w:val="nl-NL"/>
+        </w:rPr>
+        <w:t>Non-Commit:</w:t>
+      </w:r>
+    </w:p>
+    <w:p>
+      <w:pPr>
+        <w:pStyle w:val="ListParagraph"/>
+        <w:numPr>
+          <w:ilvl w:val="1"/>
+          <w:numId w:val="1"/>
+        </w:numPr>
+        <w:rPr>
+          <w:lang w:val="nl-NL"/>
+        </w:rPr>
+      </w:pPr>
+      <w:r>
+        <w:rPr>
+          <w:lang w:val="nl-NL"/>
+        </w:rPr>
+        <w:lastRenderedPageBreak/>
+        <w:t xml:space="preserve">Als receptionist wil ik </w:t>
+      </w:r>
+      <w:r>
+        <w:rPr>
+          <w:b/>
+          <w:lang w:val="nl-NL"/>
+        </w:rPr>
+        <w:t>klantgegevens</w:t>
+      </w:r>
+      <w:r>
+        <w:rPr>
+          <w:lang w:val="nl-NL"/>
+        </w:rPr>
+        <w:t xml:space="preserve"> kunnen invoeren zodat deze naar de </w:t>
+      </w:r>
+      <w:r>
+        <w:rPr>
+          <w:b/>
+          <w:lang w:val="nl-NL"/>
+        </w:rPr>
+        <w:t>RDW</w:t>
+      </w:r>
+      <w:r>
+        <w:rPr>
+          <w:lang w:val="nl-NL"/>
+        </w:rPr>
+        <w:t xml:space="preserve"> kunnen worden doorgestuurd</w:t>
+      </w:r>
+    </w:p>
+    <w:p>
+      <w:pPr>
+        <w:pStyle w:val="ListParagraph"/>
+        <w:numPr>
+          <w:ilvl w:val="1"/>
+          <w:numId w:val="1"/>
+        </w:numPr>
+        <w:rPr>
+          <w:lang w:val="nl-NL"/>
+        </w:rPr>
+      </w:pPr>
+      <w:r>
+        <w:rPr>
+          <w:lang w:val="nl-NL"/>
+        </w:rPr>
+        <w:t xml:space="preserve">Als receptionist wil ik </w:t>
+      </w:r>
+      <w:r>
+        <w:rPr>
+          <w:b/>
+          <w:lang w:val="nl-NL"/>
+        </w:rPr>
+        <w:t>autogegevens</w:t>
+      </w:r>
+      <w:r>
+        <w:rPr>
+          <w:lang w:val="nl-NL"/>
+        </w:rPr>
+        <w:t xml:space="preserve"> kunnen invoeren zodat deze naar de </w:t>
+      </w:r>
+      <w:r>
+        <w:rPr>
+          <w:b/>
+          <w:lang w:val="nl-NL"/>
+        </w:rPr>
+        <w:t>RDW</w:t>
+      </w:r>
+      <w:r>
+        <w:rPr>
+          <w:lang w:val="nl-NL"/>
+        </w:rPr>
+        <w:t xml:space="preserve"> kunnen worden doorgestuurd</w:t>
+      </w:r>
+    </w:p>
+    <w:p>
+      <w:pPr>
+        <w:pStyle w:val="ListParagraph"/>
+        <w:numPr>
+          <w:ilvl w:val="1"/>
+          <w:numId w:val="1"/>
+        </w:numPr>
+        <w:rPr>
+          <w:lang w:val="nl-NL"/>
+        </w:rPr>
+      </w:pPr>
+      <w:r>
+        <w:rPr>
+          <w:lang w:val="nl-NL"/>
+        </w:rPr>
+        <w:t>Als receptionist</w:t>
       </w:r>
       <w:r>
         <w:rPr>
@@ -320,43 +701,15 @@
         <w:rPr>
           <w:lang w:val="nl-NL"/>
         </w:rPr>
-        <w:t>zodat de auto nog niet aan de klant wordt meegegeven</w:t>
-      </w:r>
-    </w:p>
-    <w:p>
-      <w:pPr>
-        <w:pStyle w:val="ListParagraph"/>
-        <w:numPr>
-          <w:ilvl w:val="0"/>
-          <w:numId w:val="1"/>
-        </w:numPr>
-        <w:rPr>
-          <w:lang w:val="nl-NL"/>
-        </w:rPr>
-      </w:pPr>
-      <w:r>
-        <w:rPr>
-          <w:lang w:val="nl-NL"/>
-        </w:rPr>
-        <w:t>Non-Commit:</w:t>
-      </w:r>
-    </w:p>
-    <w:p>
-      <w:pPr>
-        <w:pStyle w:val="ListParagraph"/>
-        <w:numPr>
-          <w:ilvl w:val="1"/>
-          <w:numId w:val="1"/>
-        </w:numPr>
-        <w:rPr>
-          <w:lang w:val="nl-NL"/>
-        </w:rPr>
-      </w:pPr>
-      <w:r>
-        <w:rPr>
-          <w:lang w:val="nl-NL"/>
-        </w:rPr>
-        <w:t>Als receptionist</w:t>
+        <w:t xml:space="preserve">wil ik gegevens van de </w:t>
+      </w:r>
+      <w:bookmarkStart w:id="0" w:name="_GoBack"/>
+      <w:r>
+        <w:rPr>
+          <w:b/>
+          <w:lang w:val="nl-NL"/>
+        </w:rPr>
+        <w:t>leasemaatschappij</w:t>
       </w:r>
       <w:r>
         <w:rPr>
@@ -364,11 +717,12 @@
         </w:rPr>
         <w:t xml:space="preserve"> </w:t>
       </w:r>
-      <w:r>
-        <w:rPr>
-          <w:lang w:val="nl-NL"/>
-        </w:rPr>
-        <w:t>wil ik klantgegevens kunnen invoeren</w:t>
+      <w:bookmarkEnd w:id="0"/>
+      <w:r>
+        <w:rPr>
+          <w:lang w:val="nl-NL"/>
+        </w:rPr>
+        <w:t>toe kunnen voegen</w:t>
       </w:r>
       <w:r>
         <w:rPr>
@@ -380,178 +734,15 @@
         <w:rPr>
           <w:lang w:val="nl-NL"/>
         </w:rPr>
-        <w:t>zodat we contact met de kant op kunnen nemen</w:t>
-      </w:r>
-    </w:p>
-    <w:p>
-      <w:pPr>
-        <w:pStyle w:val="ListParagraph"/>
-        <w:numPr>
-          <w:ilvl w:val="1"/>
-          <w:numId w:val="1"/>
-        </w:numPr>
-        <w:rPr>
-          <w:lang w:val="nl-NL"/>
-        </w:rPr>
-      </w:pPr>
-      <w:r>
-        <w:rPr>
-          <w:lang w:val="nl-NL"/>
-        </w:rPr>
-        <w:t>Als receptionist</w:t>
-      </w:r>
-      <w:r>
-        <w:rPr>
-          <w:lang w:val="nl-NL"/>
-        </w:rPr>
-        <w:t xml:space="preserve"> </w:t>
-      </w:r>
-      <w:r>
-        <w:rPr>
-          <w:lang w:val="nl-NL"/>
-        </w:rPr>
-        <w:t>wil ik klantgegevens kunnen invoeren</w:t>
-      </w:r>
-      <w:r>
-        <w:rPr>
-          <w:lang w:val="nl-NL"/>
-        </w:rPr>
-        <w:t xml:space="preserve"> </w:t>
-      </w:r>
-      <w:r>
-        <w:rPr>
-          <w:lang w:val="nl-NL"/>
-        </w:rPr>
         <w:t>zodat deze naar de RDW kunnen worden doorgestuurd</w:t>
       </w:r>
     </w:p>
     <w:p>
       <w:pPr>
-        <w:pStyle w:val="ListParagraph"/>
-        <w:numPr>
-          <w:ilvl w:val="1"/>
-          <w:numId w:val="1"/>
-        </w:numPr>
-        <w:rPr>
-          <w:lang w:val="nl-NL"/>
-        </w:rPr>
-      </w:pPr>
-      <w:r>
-        <w:rPr>
-          <w:lang w:val="nl-NL"/>
-        </w:rPr>
-        <w:t>Als receptionist</w:t>
-      </w:r>
-      <w:r>
-        <w:rPr>
-          <w:lang w:val="nl-NL"/>
-        </w:rPr>
-        <w:t xml:space="preserve"> </w:t>
-      </w:r>
-      <w:r>
-        <w:rPr>
-          <w:lang w:val="nl-NL"/>
-        </w:rPr>
-        <w:t>wil ik  een bestaande klant kunnen selecteren</w:t>
-      </w:r>
-      <w:r>
-        <w:rPr>
-          <w:lang w:val="nl-NL"/>
-        </w:rPr>
-        <w:t xml:space="preserve"> </w:t>
-      </w:r>
-      <w:r>
-        <w:rPr>
-          <w:lang w:val="nl-NL"/>
-        </w:rPr>
-        <w:t>zodat ik de klantgegevens niet in hoef te voeren</w:t>
-      </w:r>
-    </w:p>
-    <w:p>
-      <w:pPr>
-        <w:pStyle w:val="ListParagraph"/>
-        <w:numPr>
-          <w:ilvl w:val="1"/>
-          <w:numId w:val="1"/>
-        </w:numPr>
-        <w:rPr>
-          <w:lang w:val="nl-NL"/>
-        </w:rPr>
-      </w:pPr>
-      <w:r>
-        <w:rPr>
-          <w:lang w:val="nl-NL"/>
-        </w:rPr>
-        <w:t>Als receptionist</w:t>
-      </w:r>
-      <w:r>
-        <w:rPr>
-          <w:lang w:val="nl-NL"/>
-        </w:rPr>
-        <w:t xml:space="preserve"> </w:t>
-      </w:r>
-      <w:r>
-        <w:rPr>
-          <w:lang w:val="nl-NL"/>
-        </w:rPr>
-        <w:t>wil ik autogegevens kunnen invoeren</w:t>
-      </w:r>
-      <w:r>
-        <w:rPr>
-          <w:lang w:val="nl-NL"/>
-        </w:rPr>
-        <w:t xml:space="preserve"> </w:t>
-      </w:r>
-      <w:r>
-        <w:rPr>
-          <w:lang w:val="nl-NL"/>
-        </w:rPr>
-        <w:t>zodat deze aan een onderhoudopdacht gekoppeld kunnen worden</w:t>
-      </w:r>
-    </w:p>
-    <w:p>
-      <w:pPr>
-        <w:pStyle w:val="ListParagraph"/>
-        <w:numPr>
-          <w:ilvl w:val="1"/>
-          <w:numId w:val="1"/>
-        </w:numPr>
-        <w:rPr>
-          <w:lang w:val="nl-NL"/>
-        </w:rPr>
-      </w:pPr>
-      <w:r>
-        <w:rPr>
-          <w:lang w:val="nl-NL"/>
-        </w:rPr>
-        <w:t>Als receptionist</w:t>
-      </w:r>
-      <w:r>
-        <w:rPr>
-          <w:lang w:val="nl-NL"/>
-        </w:rPr>
-        <w:t xml:space="preserve"> </w:t>
-      </w:r>
-      <w:r>
-        <w:rPr>
-          <w:lang w:val="nl-NL"/>
-        </w:rPr>
-        <w:t>wil ik autogegevens kunnen invoeren</w:t>
-      </w:r>
-      <w:r>
-        <w:rPr>
-          <w:lang w:val="nl-NL"/>
-        </w:rPr>
-        <w:t xml:space="preserve"> </w:t>
-      </w:r>
-      <w:bookmarkStart w:id="0" w:name="_GoBack"/>
-      <w:bookmarkEnd w:id="0"/>
-      <w:r>
-        <w:rPr>
-          <w:lang w:val="nl-NL"/>
-        </w:rPr>
-        <w:t>zodat deze naar de RDW kunnen worden doorgestuurd</w:t>
-      </w:r>
+        <w:rPr>
+          <w:lang w:val="nl-NL"/>
+        </w:rPr>
+      </w:pPr>
     </w:p>
     <w:p>
       <w:pPr>
@@ -564,33 +755,33 @@
         <w:rPr>
           <w:lang w:val="nl-NL"/>
         </w:rPr>
-        <w:t>Sprint 2</w:t>
-      </w:r>
-    </w:p>
-    <w:p>
-      <w:pPr>
-        <w:rPr>
-          <w:lang w:val="nl-NL"/>
-        </w:rPr>
-      </w:pPr>
-      <w:r>
-        <w:rPr>
-          <w:lang w:val="nl-NL"/>
-        </w:rPr>
-        <w:t>De sprint begint op 19 november 2015 om 10.00.</w:t>
-      </w:r>
-    </w:p>
-    <w:p>
-      <w:pPr>
-        <w:rPr>
-          <w:lang w:val="nl-NL"/>
-        </w:rPr>
-      </w:pPr>
-      <w:r>
-        <w:rPr>
-          <w:lang w:val="nl-NL"/>
-        </w:rPr>
-        <w:t>De sprint eindigt op 19 november 2015 om 15:00.</w:t>
+        <w:t>Sprint 3</w:t>
+      </w:r>
+    </w:p>
+    <w:p>
+      <w:pPr>
+        <w:rPr>
+          <w:lang w:val="nl-NL"/>
+        </w:rPr>
+      </w:pPr>
+      <w:r>
+        <w:rPr>
+          <w:lang w:val="nl-NL"/>
+        </w:rPr>
+        <w:t>De sprint begint op 23 november 2015 om 10.00.</w:t>
+      </w:r>
+    </w:p>
+    <w:p>
+      <w:pPr>
+        <w:rPr>
+          <w:lang w:val="nl-NL"/>
+        </w:rPr>
+      </w:pPr>
+      <w:r>
+        <w:rPr>
+          <w:lang w:val="nl-NL"/>
+        </w:rPr>
+        <w:t>De sprint eindigt op 23 november 2015 om 15:00.</w:t>
       </w:r>
     </w:p>
     <w:p>
@@ -604,104 +795,6 @@
         <w:rPr>
           <w:lang w:val="nl-NL"/>
         </w:rPr>
-        <w:t>Sprint backlog</w:t>
-      </w:r>
-    </w:p>
-    <w:p>
-      <w:pPr>
-        <w:pStyle w:val="ListParagraph"/>
-        <w:numPr>
-          <w:ilvl w:val="0"/>
-          <w:numId w:val="1"/>
-        </w:numPr>
-        <w:rPr>
-          <w:lang w:val="nl-NL"/>
-        </w:rPr>
-      </w:pPr>
-      <w:r>
-        <w:rPr>
-          <w:lang w:val="nl-NL"/>
-        </w:rPr>
-        <w:t xml:space="preserve">Commit: </w:t>
-      </w:r>
-    </w:p>
-    <w:p>
-      <w:pPr>
-        <w:pStyle w:val="ListParagraph"/>
-        <w:numPr>
-          <w:ilvl w:val="0"/>
-          <w:numId w:val="1"/>
-        </w:numPr>
-        <w:rPr>
-          <w:lang w:val="nl-NL"/>
-        </w:rPr>
-      </w:pPr>
-      <w:r>
-        <w:rPr>
-          <w:lang w:val="nl-NL"/>
-        </w:rPr>
-        <w:t>Non-Commit:</w:t>
-      </w:r>
-    </w:p>
-    <w:p>
-      <w:pPr>
-        <w:rPr>
-          <w:lang w:val="nl-NL"/>
-        </w:rPr>
-      </w:pPr>
-    </w:p>
-    <w:p>
-      <w:pPr>
-        <w:pStyle w:val="Heading2"/>
-        <w:rPr>
-          <w:lang w:val="nl-NL"/>
-        </w:rPr>
-      </w:pPr>
-      <w:r>
-        <w:rPr>
-          <w:lang w:val="nl-NL"/>
-        </w:rPr>
-        <w:t>Sprint 3</w:t>
-      </w:r>
-    </w:p>
-    <w:p>
-      <w:pPr>
-        <w:rPr>
-          <w:lang w:val="nl-NL"/>
-        </w:rPr>
-      </w:pPr>
-      <w:r>
-        <w:rPr>
-          <w:lang w:val="nl-NL"/>
-        </w:rPr>
-        <w:t>De sprint begint op 23 november 2015 om 10.00.</w:t>
-      </w:r>
-    </w:p>
-    <w:p>
-      <w:pPr>
-        <w:rPr>
-          <w:lang w:val="nl-NL"/>
-        </w:rPr>
-      </w:pPr>
-      <w:r>
-        <w:rPr>
-          <w:lang w:val="nl-NL"/>
-        </w:rPr>
-        <w:t>De sprint eindigt op 23 november 2015 om 15:00.</w:t>
-      </w:r>
-    </w:p>
-    <w:p>
-      <w:pPr>
-        <w:pStyle w:val="Heading3"/>
-        <w:rPr>
-          <w:lang w:val="nl-NL"/>
-        </w:rPr>
-      </w:pPr>
-      <w:r>
-        <w:rPr>
-          <w:lang w:val="nl-NL"/>
-        </w:rPr>
-        <w:lastRenderedPageBreak/>
         <w:t>Sprint backlog</w:t>
       </w:r>
     </w:p>

</xml_diff>